<commit_message>
Update "Arten von Kills"
</commit_message>
<xml_diff>
--- a/documents/Arten von Kills.docx
+++ b/documents/Arten von Kills.docx
@@ -69,7 +69,21 @@
           <w:rFonts w:ascii="Arial" w:hAnsi="Arial" w:cs="Arial"/>
           <w:sz w:val="24"/>
         </w:rPr>
-        <w:t>Der normale Schutz schützt dich vor ganz normalen Tötungen. Folgende Karten können einen Schutz auslösen:</w:t>
+        <w:t>Der normale Schutz schützt dich vor ganz normalen Tötungen</w:t>
+      </w:r>
+      <w:r>
+        <w:rPr>
+          <w:rFonts w:ascii="Arial" w:hAnsi="Arial" w:cs="Arial"/>
+          <w:sz w:val="24"/>
+        </w:rPr>
+        <w:t xml:space="preserve"> in der Nacht</w:t>
+      </w:r>
+      <w:r>
+        <w:rPr>
+          <w:rFonts w:ascii="Arial" w:hAnsi="Arial" w:cs="Arial"/>
+          <w:sz w:val="24"/>
+        </w:rPr>
+        <w:t>. Folgende Karten können einen Schutz auslösen:</w:t>
       </w:r>
     </w:p>
     <w:p>
@@ -261,206 +275,187 @@
           <w:rFonts w:ascii="Arial" w:hAnsi="Arial" w:cs="Arial"/>
           <w:sz w:val="24"/>
         </w:rPr>
-        <w:t>Nicht geschützte Ziele, die von einem solchen Angriff getroffen werden sterben, können aber noch erweckt werden.</w:t>
-      </w:r>
-    </w:p>
-    <w:p>
-      <w:pPr>
-        <w:spacing w:after="80" w:line="240" w:lineRule="auto"/>
-        <w:rPr>
-          <w:rFonts w:ascii="Arial" w:hAnsi="Arial" w:cs="Arial"/>
-          <w:b/>
-          <w:sz w:val="28"/>
-        </w:rPr>
-      </w:pPr>
-      <w:r>
-        <w:rPr>
-          <w:rFonts w:ascii="Arial" w:hAnsi="Arial" w:cs="Arial"/>
-          <w:b/>
-          <w:sz w:val="28"/>
-        </w:rPr>
-        <w:t>Riesenkill</w:t>
-      </w:r>
-    </w:p>
-    <w:p>
-      <w:pPr>
-        <w:spacing w:after="80" w:line="240" w:lineRule="auto"/>
-        <w:rPr>
-          <w:rFonts w:ascii="Arial" w:hAnsi="Arial" w:cs="Arial"/>
-          <w:sz w:val="24"/>
-        </w:rPr>
-      </w:pPr>
-      <w:r>
-        <w:rPr>
-          <w:rFonts w:ascii="Arial" w:hAnsi="Arial" w:cs="Arial"/>
-          <w:sz w:val="24"/>
-        </w:rPr>
-        <w:t>Der Riese ist der einzige Bürger, der töten kann. Er kann dies nur einmal im Spiel machen. Wenn der Riese sich entscheidet einen Spieler zu töten, gibt es nichts was in davon abhält. Er durchdringt jeden Schutz, und auch die Prostituierte kann sich nicht vor ihm verstecken. Wenn der Riese jemanden tötet, bei dem die Prostituierte liegt, stirbt sie mit. Ein Spieler, der vom Riesen getötet wurde kann nicht wiedererweckt werden.</w:t>
-      </w:r>
-    </w:p>
-    <w:p>
-      <w:pPr>
-        <w:spacing w:after="80" w:line="240" w:lineRule="auto"/>
-        <w:rPr>
-          <w:rFonts w:ascii="Arial" w:hAnsi="Arial" w:cs="Arial"/>
-          <w:b/>
-          <w:sz w:val="28"/>
-        </w:rPr>
-      </w:pPr>
-      <w:r>
-        <w:rPr>
-          <w:rFonts w:ascii="Arial" w:hAnsi="Arial" w:cs="Arial"/>
-          <w:b/>
-          <w:sz w:val="28"/>
-        </w:rPr>
-        <w:t>Blutwolfangriff</w:t>
-      </w:r>
-    </w:p>
-    <w:p>
-      <w:pPr>
-        <w:spacing w:after="80" w:line="240" w:lineRule="auto"/>
-        <w:rPr>
-          <w:rFonts w:ascii="Arial" w:hAnsi="Arial" w:cs="Arial"/>
-          <w:sz w:val="24"/>
-        </w:rPr>
-      </w:pPr>
-      <w:r>
-        <w:rPr>
-          <w:rFonts w:ascii="Arial" w:hAnsi="Arial" w:cs="Arial"/>
-          <w:sz w:val="24"/>
-        </w:rPr>
-        <w:t xml:space="preserve">Wenn der </w:t>
-      </w:r>
-      <w:proofErr w:type="spellStart"/>
-      <w:r>
-        <w:rPr>
-          <w:rFonts w:ascii="Arial" w:hAnsi="Arial" w:cs="Arial"/>
-          <w:sz w:val="24"/>
-        </w:rPr>
-        <w:t>Blutwolf</w:t>
-      </w:r>
-      <w:proofErr w:type="spellEnd"/>
-      <w:r>
-        <w:rPr>
-          <w:rFonts w:ascii="Arial" w:hAnsi="Arial" w:cs="Arial"/>
-          <w:sz w:val="24"/>
-        </w:rPr>
-        <w:t xml:space="preserve"> aktiv ist, durchdringt der Angriff der Werwölfe jeden Schutz. Jedoch kann sich die Prostituierte noch immer davor verstecken und die getöteten Ziele können noch immer erweckt werden.</w:t>
-      </w:r>
-    </w:p>
-    <w:p>
-      <w:pPr>
-        <w:spacing w:after="80" w:line="240" w:lineRule="auto"/>
-        <w:rPr>
-          <w:rFonts w:ascii="Arial" w:hAnsi="Arial" w:cs="Arial"/>
-          <w:b/>
-          <w:sz w:val="28"/>
-        </w:rPr>
-      </w:pPr>
-      <w:r>
-        <w:rPr>
-          <w:rFonts w:ascii="Arial" w:hAnsi="Arial" w:cs="Arial"/>
-          <w:b/>
-          <w:sz w:val="28"/>
-        </w:rPr>
-        <w:t>Hinrichtung durch Henker</w:t>
-      </w:r>
-    </w:p>
-    <w:p>
-      <w:pPr>
-        <w:spacing w:after="80" w:line="240" w:lineRule="auto"/>
-        <w:rPr>
-          <w:rFonts w:ascii="Arial" w:hAnsi="Arial" w:cs="Arial"/>
-          <w:sz w:val="24"/>
-        </w:rPr>
-      </w:pPr>
-      <w:r>
-        <w:rPr>
-          <w:rFonts w:ascii="Arial" w:hAnsi="Arial" w:cs="Arial"/>
-          <w:sz w:val="24"/>
-        </w:rPr>
-        <w:t>Wenn der Henker deine Rollen errät richtet er dich hin. Man kann sich dagegen nicht schützten und die Prostituierte kann sich auch nicht verstecken. Vom Henker hingerichtete Spieler können nicht erweckt werden. Der einzige Unterschied zum Riesenkill besteht darin, dass die Prostituierte überlebt, wenn der Henke</w:t>
-      </w:r>
-      <w:r>
-        <w:rPr>
-          <w:rFonts w:ascii="Arial" w:hAnsi="Arial" w:cs="Arial"/>
-          <w:sz w:val="24"/>
-        </w:rPr>
-        <w:t>r</w:t>
-      </w:r>
-      <w:r>
-        <w:rPr>
-          <w:rFonts w:ascii="Arial" w:hAnsi="Arial" w:cs="Arial"/>
-          <w:sz w:val="24"/>
-        </w:rPr>
-        <w:t xml:space="preserve"> denjenigen Spieler hinrichte</w:t>
-      </w:r>
-      <w:r>
-        <w:rPr>
-          <w:rFonts w:ascii="Arial" w:hAnsi="Arial" w:cs="Arial"/>
-          <w:sz w:val="24"/>
-        </w:rPr>
-        <w:t>t,</w:t>
-      </w:r>
-      <w:r>
-        <w:rPr>
-          <w:rFonts w:ascii="Arial" w:hAnsi="Arial" w:cs="Arial"/>
-          <w:sz w:val="24"/>
-        </w:rPr>
-        <w:t xml:space="preserve"> bei dem die Prostituierte liegt.</w:t>
-      </w:r>
-      <w:r>
-        <w:rPr>
-          <w:rFonts w:ascii="Arial" w:hAnsi="Arial" w:cs="Arial"/>
-          <w:sz w:val="24"/>
-        </w:rPr>
-        <w:t xml:space="preserve"> Wenn der Henker stirbt, weil er mit seiner Schätzung falsch liegt, kann er auch nicht erweckt werden.</w:t>
-      </w:r>
-    </w:p>
-    <w:p>
-      <w:pPr>
-        <w:spacing w:after="80" w:line="240" w:lineRule="auto"/>
-        <w:rPr>
-          <w:rFonts w:ascii="Arial" w:hAnsi="Arial" w:cs="Arial"/>
-          <w:b/>
-          <w:sz w:val="28"/>
-        </w:rPr>
-      </w:pPr>
-      <w:r>
-        <w:rPr>
-          <w:rFonts w:ascii="Arial" w:hAnsi="Arial" w:cs="Arial"/>
-          <w:b/>
-          <w:sz w:val="28"/>
-        </w:rPr>
-        <w:t>Selbstmord der Irrlichter</w:t>
-      </w:r>
-    </w:p>
-    <w:p>
-      <w:pPr>
-        <w:spacing w:after="80" w:line="240" w:lineRule="auto"/>
-        <w:rPr>
-          <w:rFonts w:ascii="Arial" w:hAnsi="Arial" w:cs="Arial"/>
-          <w:sz w:val="24"/>
-        </w:rPr>
-      </w:pPr>
-      <w:r>
-        <w:rPr>
-          <w:rFonts w:ascii="Arial" w:hAnsi="Arial" w:cs="Arial"/>
-          <w:sz w:val="24"/>
-        </w:rPr>
-        <w:t>Wenn ein Irrlicht durchs flackern stirbt, hilft kein Schutz und auch kein Verstecken, aber die Irrlichter können noch immer von den Schattenpriestern erweckt werden.</w:t>
-      </w:r>
-    </w:p>
-    <w:p>
-      <w:pPr>
-        <w:spacing w:after="80" w:line="240" w:lineRule="auto"/>
-        <w:rPr>
-          <w:rFonts w:ascii="Arial" w:hAnsi="Arial" w:cs="Arial"/>
-          <w:sz w:val="24"/>
-        </w:rPr>
-      </w:pPr>
+        <w:t>Nicht geschützte Ziele, die von einem solchen Angriff getroffen werden</w:t>
+      </w:r>
+      <w:r>
+        <w:rPr>
+          <w:rFonts w:ascii="Arial" w:hAnsi="Arial" w:cs="Arial"/>
+          <w:sz w:val="24"/>
+        </w:rPr>
+        <w:t>,</w:t>
+      </w:r>
       <w:bookmarkStart w:id="0" w:name="_GoBack"/>
       <w:bookmarkEnd w:id="0"/>
+      <w:r>
+        <w:rPr>
+          <w:rFonts w:ascii="Arial" w:hAnsi="Arial" w:cs="Arial"/>
+          <w:sz w:val="24"/>
+        </w:rPr>
+        <w:t xml:space="preserve"> sterben, können aber noch erweckt werden.</w:t>
+      </w:r>
+    </w:p>
+    <w:p>
+      <w:pPr>
+        <w:spacing w:after="80" w:line="240" w:lineRule="auto"/>
+        <w:rPr>
+          <w:rFonts w:ascii="Arial" w:hAnsi="Arial" w:cs="Arial"/>
+          <w:b/>
+          <w:sz w:val="28"/>
+        </w:rPr>
+      </w:pPr>
+      <w:r>
+        <w:rPr>
+          <w:rFonts w:ascii="Arial" w:hAnsi="Arial" w:cs="Arial"/>
+          <w:b/>
+          <w:sz w:val="28"/>
+        </w:rPr>
+        <w:t>Blutwolfangriff</w:t>
+      </w:r>
+    </w:p>
+    <w:p>
+      <w:pPr>
+        <w:spacing w:after="80" w:line="240" w:lineRule="auto"/>
+        <w:rPr>
+          <w:rFonts w:ascii="Arial" w:hAnsi="Arial" w:cs="Arial"/>
+          <w:sz w:val="24"/>
+        </w:rPr>
+      </w:pPr>
+      <w:r>
+        <w:rPr>
+          <w:rFonts w:ascii="Arial" w:hAnsi="Arial" w:cs="Arial"/>
+          <w:sz w:val="24"/>
+        </w:rPr>
+        <w:t xml:space="preserve">Wenn der </w:t>
+      </w:r>
+      <w:proofErr w:type="spellStart"/>
+      <w:r>
+        <w:rPr>
+          <w:rFonts w:ascii="Arial" w:hAnsi="Arial" w:cs="Arial"/>
+          <w:sz w:val="24"/>
+        </w:rPr>
+        <w:t>Blutwolf</w:t>
+      </w:r>
+      <w:proofErr w:type="spellEnd"/>
+      <w:r>
+        <w:rPr>
+          <w:rFonts w:ascii="Arial" w:hAnsi="Arial" w:cs="Arial"/>
+          <w:sz w:val="24"/>
+        </w:rPr>
+        <w:t xml:space="preserve"> aktiv ist, durchdringt der Angriff der Werwölfe jeden Schutz. Jedoch kann sich die Prostituierte noch immer davor verstecken und die getöteten Ziele können noch immer erweckt werden.</w:t>
+      </w:r>
+    </w:p>
+    <w:p>
+      <w:pPr>
+        <w:spacing w:after="80" w:line="240" w:lineRule="auto"/>
+        <w:rPr>
+          <w:rFonts w:ascii="Arial" w:hAnsi="Arial" w:cs="Arial"/>
+          <w:b/>
+          <w:sz w:val="28"/>
+        </w:rPr>
+      </w:pPr>
+      <w:r>
+        <w:rPr>
+          <w:rFonts w:ascii="Arial" w:hAnsi="Arial" w:cs="Arial"/>
+          <w:b/>
+          <w:sz w:val="28"/>
+        </w:rPr>
+        <w:t>Riesen</w:t>
+      </w:r>
+      <w:r>
+        <w:rPr>
+          <w:rFonts w:ascii="Arial" w:hAnsi="Arial" w:cs="Arial"/>
+          <w:b/>
+          <w:sz w:val="28"/>
+        </w:rPr>
+        <w:t>kill und Hinrichtung durch Henker</w:t>
+      </w:r>
+    </w:p>
+    <w:p>
+      <w:pPr>
+        <w:spacing w:after="80" w:line="240" w:lineRule="auto"/>
+        <w:rPr>
+          <w:rFonts w:ascii="Arial" w:hAnsi="Arial" w:cs="Arial"/>
+          <w:sz w:val="24"/>
+        </w:rPr>
+      </w:pPr>
+      <w:r>
+        <w:rPr>
+          <w:rFonts w:ascii="Arial" w:hAnsi="Arial" w:cs="Arial"/>
+          <w:sz w:val="24"/>
+        </w:rPr>
+        <w:t>Der Riese ist der einzige Bürger, der töten kann. Er kann dies nur einmal im Spiel machen.</w:t>
+      </w:r>
+      <w:r>
+        <w:rPr>
+          <w:rFonts w:ascii="Arial" w:hAnsi="Arial" w:cs="Arial"/>
+          <w:sz w:val="24"/>
+        </w:rPr>
+        <w:t xml:space="preserve"> </w:t>
+      </w:r>
+      <w:r>
+        <w:rPr>
+          <w:rFonts w:ascii="Arial" w:hAnsi="Arial" w:cs="Arial"/>
+          <w:sz w:val="24"/>
+        </w:rPr>
+        <w:t>Wenn der Riese sich entscheidet einen Spieler zu töten, gibt es nichts was in davon abhält. Er durchdringt jeden Schutz, und auch die Prostituierte kann sich nicht vor ihm verstecken. Wenn der Riese jemanden tötet, bei dem die Prostituierte liegt, stirbt sie mit. Ein Spieler, der vom Riesen getötet wurde kann nicht wiedererweckt werden.</w:t>
+      </w:r>
+      <w:r>
+        <w:rPr>
+          <w:rFonts w:ascii="Arial" w:hAnsi="Arial" w:cs="Arial"/>
+          <w:sz w:val="24"/>
+        </w:rPr>
+        <w:t xml:space="preserve"> Wenn der Henker die Rollen eines Spielers errät gilt dasselbe.</w:t>
+      </w:r>
+    </w:p>
+    <w:p>
+      <w:pPr>
+        <w:spacing w:after="80" w:line="240" w:lineRule="auto"/>
+        <w:rPr>
+          <w:rFonts w:ascii="Arial" w:hAnsi="Arial" w:cs="Arial"/>
+          <w:b/>
+          <w:sz w:val="28"/>
+        </w:rPr>
+      </w:pPr>
+      <w:r>
+        <w:rPr>
+          <w:rFonts w:ascii="Arial" w:hAnsi="Arial" w:cs="Arial"/>
+          <w:b/>
+          <w:sz w:val="28"/>
+        </w:rPr>
+        <w:t>Selbstmord</w:t>
+      </w:r>
+    </w:p>
+    <w:p>
+      <w:pPr>
+        <w:spacing w:after="80" w:line="240" w:lineRule="auto"/>
+        <w:rPr>
+          <w:rFonts w:ascii="Arial" w:hAnsi="Arial" w:cs="Arial"/>
+          <w:sz w:val="24"/>
+        </w:rPr>
+      </w:pPr>
+      <w:r>
+        <w:rPr>
+          <w:rFonts w:ascii="Arial" w:hAnsi="Arial" w:cs="Arial"/>
+          <w:sz w:val="24"/>
+        </w:rPr>
+        <w:t>Wenn ein Irrlicht durchs flackern stirbt, hilft kein Schutz und auch kein Verstecken</w:t>
+      </w:r>
+      <w:r>
+        <w:rPr>
+          <w:rFonts w:ascii="Arial" w:hAnsi="Arial" w:cs="Arial"/>
+          <w:sz w:val="24"/>
+        </w:rPr>
+        <w:t xml:space="preserve"> und es kann auch nicht wiedererweckt werden. Auch wenn der Henker beim raten der Rollen falsch liegt begeht er Selbstmord. Wenn die Prostituierte bei einem Spieler liegt der Selbstmord begeht stirbt sie nicht mit.</w:t>
+      </w:r>
+    </w:p>
+    <w:p>
+      <w:pPr>
+        <w:spacing w:after="80" w:line="240" w:lineRule="auto"/>
+        <w:rPr>
+          <w:rFonts w:ascii="Arial" w:hAnsi="Arial" w:cs="Arial"/>
+          <w:sz w:val="24"/>
+        </w:rPr>
+      </w:pPr>
     </w:p>
     <w:sectPr>
       <w:pgSz w:w="11906" w:h="16838"/>

</xml_diff>